<commit_message>
Put the meeting minutes from 9-17 in word document to keep formatting consistent.
</commit_message>
<xml_diff>
--- a/Documentation/Meeting Minutes/9-24-14 Meeting Minutes.docx
+++ b/Documentation/Meeting Minutes/9-24-14 Meeting Minutes.docx
@@ -54,8 +54,6 @@
         </w:rPr>
         <w:t>:</w:t>
       </w:r>
-      <w:bookmarkStart w:id="0" w:name="_GoBack"/>
-      <w:bookmarkEnd w:id="0"/>
       <w:r>
         <w:rPr>
           <w:color w:val="000000" w:themeColor="text1"/>
@@ -91,13 +89,7 @@
         <w:rPr>
           <w:b/>
         </w:rPr>
-        <w:t>Deci</w:t>
-      </w:r>
-      <w:r>
-        <w:rPr>
-          <w:b/>
-        </w:rPr>
-        <w:t>de upon project name</w:t>
+        <w:t>Decide upon project name</w:t>
       </w:r>
     </w:p>
     <w:p>
@@ -105,11 +97,11 @@
         <w:pStyle w:val="ListParagraph"/>
         <w:numPr>
           <w:ilvl w:val="0"/>
-          <w:numId w:val="4"/>
+          <w:numId w:val="7"/>
         </w:numPr>
       </w:pPr>
       <w:r>
-        <w:t xml:space="preserve">Jeremy will make it so  we can vote for the name via the </w:t>
+        <w:t xml:space="preserve">Jeremy will make it so we can vote via the </w:t>
       </w:r>
       <w:proofErr w:type="spellStart"/>
       <w:r>
@@ -170,11 +162,11 @@
         <w:pStyle w:val="ListParagraph"/>
         <w:numPr>
           <w:ilvl w:val="0"/>
-          <w:numId w:val="4"/>
+          <w:numId w:val="7"/>
         </w:numPr>
       </w:pPr>
       <w:r>
-        <w:t>We will continue to use it since the general consensus is that it works for what we are doing.</w:t>
+        <w:t>Will continue to use it since the general consensus seems to be that it works for our project.</w:t>
       </w:r>
     </w:p>
     <w:p>
@@ -213,11 +205,11 @@
         <w:pStyle w:val="ListParagraph"/>
         <w:numPr>
           <w:ilvl w:val="0"/>
-          <w:numId w:val="4"/>
+          <w:numId w:val="7"/>
         </w:numPr>
       </w:pPr>
       <w:r>
-        <w:t>Team has decided on Flask as the server framework</w:t>
+        <w:t>The team has decided on Flask as the server framework.</w:t>
       </w:r>
     </w:p>
     <w:p>
@@ -225,11 +217,11 @@
         <w:pStyle w:val="ListParagraph"/>
         <w:numPr>
           <w:ilvl w:val="0"/>
-          <w:numId w:val="4"/>
+          <w:numId w:val="7"/>
         </w:numPr>
       </w:pPr>
       <w:r>
-        <w:t>NLTK seems to be the text processor we should go with</w:t>
+        <w:t>NLTK seems to be the text processing framework we should use.</w:t>
       </w:r>
     </w:p>
     <w:p>
@@ -237,11 +229,11 @@
         <w:pStyle w:val="ListParagraph"/>
         <w:numPr>
           <w:ilvl w:val="0"/>
-          <w:numId w:val="4"/>
+          <w:numId w:val="7"/>
         </w:numPr>
       </w:pPr>
       <w:r>
-        <w:t>Data flow design has been uploaded to our Slack board</w:t>
+        <w:t>John has uploaded the data flow design to our Slack board.</w:t>
       </w:r>
     </w:p>
     <w:p>
@@ -280,51 +272,53 @@
         <w:pStyle w:val="ListParagraph"/>
         <w:numPr>
           <w:ilvl w:val="0"/>
-          <w:numId w:val="5"/>
+          <w:numId w:val="7"/>
         </w:numPr>
       </w:pPr>
       <w:r>
-        <w:t>Pending Jeremy’s approval and evaluation of the above.</w:t>
-      </w:r>
-    </w:p>
-    <w:p>
-      <w:pPr>
-        <w:pStyle w:val="Heading1"/>
-        <w:rPr>
-          <w:color w:val="000000" w:themeColor="text1"/>
-        </w:rPr>
-      </w:pPr>
-      <w:r>
-        <w:rPr>
-          <w:color w:val="000000" w:themeColor="text1"/>
-        </w:rPr>
-        <w:t>Additional</w:t>
-      </w:r>
-      <w:r>
-        <w:rPr>
-          <w:color w:val="000000" w:themeColor="text1"/>
-        </w:rPr>
-        <w:t xml:space="preserve"> comments/questions/concerns</w:t>
-      </w:r>
-      <w:r>
-        <w:rPr>
-          <w:color w:val="000000" w:themeColor="text1"/>
-        </w:rPr>
-        <w:t>:</w:t>
+        <w:t>Pending Jeremy’s approval and evaluation of the above items.</w:t>
       </w:r>
     </w:p>
     <w:p/>
     <w:p>
       <w:pPr>
+        <w:pStyle w:val="Heading1"/>
+        <w:rPr>
+          <w:color w:val="000000" w:themeColor="text1"/>
+        </w:rPr>
+      </w:pPr>
+      <w:r>
+        <w:rPr>
+          <w:color w:val="000000" w:themeColor="text1"/>
+        </w:rPr>
+        <w:t>Additional</w:t>
+      </w:r>
+      <w:r>
+        <w:rPr>
+          <w:color w:val="000000" w:themeColor="text1"/>
+        </w:rPr>
+        <w:t xml:space="preserve"> comments/questions/concerns</w:t>
+      </w:r>
+      <w:r>
+        <w:rPr>
+          <w:color w:val="000000" w:themeColor="text1"/>
+        </w:rPr>
+        <w:t>:</w:t>
+      </w:r>
+    </w:p>
+    <w:p>
+      <w:pPr>
         <w:pStyle w:val="ListParagraph"/>
         <w:numPr>
           <w:ilvl w:val="0"/>
-          <w:numId w:val="2"/>
+          <w:numId w:val="7"/>
         </w:numPr>
       </w:pPr>
       <w:r>
         <w:t>Jeremy will create a document explaining how to connect to the VM’s.</w:t>
       </w:r>
+      <w:bookmarkStart w:id="0" w:name="_GoBack"/>
+      <w:bookmarkEnd w:id="0"/>
     </w:p>
     <w:sectPr>
       <w:pgSz w:w="12240" w:h="15840"/>
@@ -339,6 +333,232 @@
 <file path=word/numbering.xml><?xml version="1.0" encoding="utf-8"?>
 <w:numbering xmlns:wpc="http://schemas.microsoft.com/office/word/2010/wordprocessingCanvas" xmlns:mc="http://schemas.openxmlformats.org/markup-compatibility/2006" xmlns:o="urn:schemas-microsoft-com:office:office" xmlns:r="http://schemas.openxmlformats.org/officeDocument/2006/relationships" xmlns:m="http://schemas.openxmlformats.org/officeDocument/2006/math" xmlns:v="urn:schemas-microsoft-com:vml" xmlns:wp14="http://schemas.microsoft.com/office/word/2010/wordprocessingDrawing" xmlns:wp="http://schemas.openxmlformats.org/drawingml/2006/wordprocessingDrawing" xmlns:w10="urn:schemas-microsoft-com:office:word" xmlns:w="http://schemas.openxmlformats.org/wordprocessingml/2006/main" xmlns:w14="http://schemas.microsoft.com/office/word/2010/wordml" xmlns:wpg="http://schemas.microsoft.com/office/word/2010/wordprocessingGroup" xmlns:wpi="http://schemas.microsoft.com/office/word/2010/wordprocessingInk" xmlns:wne="http://schemas.microsoft.com/office/word/2006/wordml" xmlns:wps="http://schemas.microsoft.com/office/word/2010/wordprocessingShape" mc:Ignorable="w14 wp14">
   <w:abstractNum w:abstractNumId="0">
+    <w:nsid w:val="0A062D4C"/>
+    <w:multiLevelType w:val="hybridMultilevel"/>
+    <w:tmpl w:val="6CD0D4A6"/>
+    <w:lvl w:ilvl="0" w:tplc="04090001">
+      <w:start w:val="1"/>
+      <w:numFmt w:val="bullet"/>
+      <w:lvlText w:val=""/>
+      <w:lvlJc w:val="left"/>
+      <w:pPr>
+        <w:ind w:left="1440" w:hanging="360"/>
+      </w:pPr>
+      <w:rPr>
+        <w:rFonts w:ascii="Symbol" w:hAnsi="Symbol" w:hint="default"/>
+      </w:rPr>
+    </w:lvl>
+    <w:lvl w:ilvl="1" w:tplc="04090003" w:tentative="1">
+      <w:start w:val="1"/>
+      <w:numFmt w:val="bullet"/>
+      <w:lvlText w:val="o"/>
+      <w:lvlJc w:val="left"/>
+      <w:pPr>
+        <w:ind w:left="2160" w:hanging="360"/>
+      </w:pPr>
+      <w:rPr>
+        <w:rFonts w:ascii="Courier New" w:hAnsi="Courier New" w:cs="Courier New" w:hint="default"/>
+      </w:rPr>
+    </w:lvl>
+    <w:lvl w:ilvl="2" w:tplc="04090005" w:tentative="1">
+      <w:start w:val="1"/>
+      <w:numFmt w:val="bullet"/>
+      <w:lvlText w:val=""/>
+      <w:lvlJc w:val="left"/>
+      <w:pPr>
+        <w:ind w:left="2880" w:hanging="360"/>
+      </w:pPr>
+      <w:rPr>
+        <w:rFonts w:ascii="Wingdings" w:hAnsi="Wingdings" w:hint="default"/>
+      </w:rPr>
+    </w:lvl>
+    <w:lvl w:ilvl="3" w:tplc="04090001" w:tentative="1">
+      <w:start w:val="1"/>
+      <w:numFmt w:val="bullet"/>
+      <w:lvlText w:val=""/>
+      <w:lvlJc w:val="left"/>
+      <w:pPr>
+        <w:ind w:left="3600" w:hanging="360"/>
+      </w:pPr>
+      <w:rPr>
+        <w:rFonts w:ascii="Symbol" w:hAnsi="Symbol" w:hint="default"/>
+      </w:rPr>
+    </w:lvl>
+    <w:lvl w:ilvl="4" w:tplc="04090003" w:tentative="1">
+      <w:start w:val="1"/>
+      <w:numFmt w:val="bullet"/>
+      <w:lvlText w:val="o"/>
+      <w:lvlJc w:val="left"/>
+      <w:pPr>
+        <w:ind w:left="4320" w:hanging="360"/>
+      </w:pPr>
+      <w:rPr>
+        <w:rFonts w:ascii="Courier New" w:hAnsi="Courier New" w:cs="Courier New" w:hint="default"/>
+      </w:rPr>
+    </w:lvl>
+    <w:lvl w:ilvl="5" w:tplc="04090005" w:tentative="1">
+      <w:start w:val="1"/>
+      <w:numFmt w:val="bullet"/>
+      <w:lvlText w:val=""/>
+      <w:lvlJc w:val="left"/>
+      <w:pPr>
+        <w:ind w:left="5040" w:hanging="360"/>
+      </w:pPr>
+      <w:rPr>
+        <w:rFonts w:ascii="Wingdings" w:hAnsi="Wingdings" w:hint="default"/>
+      </w:rPr>
+    </w:lvl>
+    <w:lvl w:ilvl="6" w:tplc="04090001" w:tentative="1">
+      <w:start w:val="1"/>
+      <w:numFmt w:val="bullet"/>
+      <w:lvlText w:val=""/>
+      <w:lvlJc w:val="left"/>
+      <w:pPr>
+        <w:ind w:left="5760" w:hanging="360"/>
+      </w:pPr>
+      <w:rPr>
+        <w:rFonts w:ascii="Symbol" w:hAnsi="Symbol" w:hint="default"/>
+      </w:rPr>
+    </w:lvl>
+    <w:lvl w:ilvl="7" w:tplc="04090003" w:tentative="1">
+      <w:start w:val="1"/>
+      <w:numFmt w:val="bullet"/>
+      <w:lvlText w:val="o"/>
+      <w:lvlJc w:val="left"/>
+      <w:pPr>
+        <w:ind w:left="6480" w:hanging="360"/>
+      </w:pPr>
+      <w:rPr>
+        <w:rFonts w:ascii="Courier New" w:hAnsi="Courier New" w:cs="Courier New" w:hint="default"/>
+      </w:rPr>
+    </w:lvl>
+    <w:lvl w:ilvl="8" w:tplc="04090005" w:tentative="1">
+      <w:start w:val="1"/>
+      <w:numFmt w:val="bullet"/>
+      <w:lvlText w:val=""/>
+      <w:lvlJc w:val="left"/>
+      <w:pPr>
+        <w:ind w:left="7200" w:hanging="360"/>
+      </w:pPr>
+      <w:rPr>
+        <w:rFonts w:ascii="Wingdings" w:hAnsi="Wingdings" w:hint="default"/>
+      </w:rPr>
+    </w:lvl>
+  </w:abstractNum>
+  <w:abstractNum w:abstractNumId="1">
+    <w:nsid w:val="18233EDC"/>
+    <w:multiLevelType w:val="hybridMultilevel"/>
+    <w:tmpl w:val="157CA650"/>
+    <w:lvl w:ilvl="0" w:tplc="04090001">
+      <w:start w:val="1"/>
+      <w:numFmt w:val="bullet"/>
+      <w:lvlText w:val=""/>
+      <w:lvlJc w:val="left"/>
+      <w:pPr>
+        <w:ind w:left="1440" w:hanging="360"/>
+      </w:pPr>
+      <w:rPr>
+        <w:rFonts w:ascii="Symbol" w:hAnsi="Symbol" w:hint="default"/>
+      </w:rPr>
+    </w:lvl>
+    <w:lvl w:ilvl="1" w:tplc="04090003">
+      <w:start w:val="1"/>
+      <w:numFmt w:val="bullet"/>
+      <w:lvlText w:val="o"/>
+      <w:lvlJc w:val="left"/>
+      <w:pPr>
+        <w:ind w:left="2160" w:hanging="360"/>
+      </w:pPr>
+      <w:rPr>
+        <w:rFonts w:ascii="Courier New" w:hAnsi="Courier New" w:cs="Courier New" w:hint="default"/>
+      </w:rPr>
+    </w:lvl>
+    <w:lvl w:ilvl="2" w:tplc="04090005" w:tentative="1">
+      <w:start w:val="1"/>
+      <w:numFmt w:val="bullet"/>
+      <w:lvlText w:val=""/>
+      <w:lvlJc w:val="left"/>
+      <w:pPr>
+        <w:ind w:left="2880" w:hanging="360"/>
+      </w:pPr>
+      <w:rPr>
+        <w:rFonts w:ascii="Wingdings" w:hAnsi="Wingdings" w:hint="default"/>
+      </w:rPr>
+    </w:lvl>
+    <w:lvl w:ilvl="3" w:tplc="04090001" w:tentative="1">
+      <w:start w:val="1"/>
+      <w:numFmt w:val="bullet"/>
+      <w:lvlText w:val=""/>
+      <w:lvlJc w:val="left"/>
+      <w:pPr>
+        <w:ind w:left="3600" w:hanging="360"/>
+      </w:pPr>
+      <w:rPr>
+        <w:rFonts w:ascii="Symbol" w:hAnsi="Symbol" w:hint="default"/>
+      </w:rPr>
+    </w:lvl>
+    <w:lvl w:ilvl="4" w:tplc="04090003" w:tentative="1">
+      <w:start w:val="1"/>
+      <w:numFmt w:val="bullet"/>
+      <w:lvlText w:val="o"/>
+      <w:lvlJc w:val="left"/>
+      <w:pPr>
+        <w:ind w:left="4320" w:hanging="360"/>
+      </w:pPr>
+      <w:rPr>
+        <w:rFonts w:ascii="Courier New" w:hAnsi="Courier New" w:cs="Courier New" w:hint="default"/>
+      </w:rPr>
+    </w:lvl>
+    <w:lvl w:ilvl="5" w:tplc="04090005" w:tentative="1">
+      <w:start w:val="1"/>
+      <w:numFmt w:val="bullet"/>
+      <w:lvlText w:val=""/>
+      <w:lvlJc w:val="left"/>
+      <w:pPr>
+        <w:ind w:left="5040" w:hanging="360"/>
+      </w:pPr>
+      <w:rPr>
+        <w:rFonts w:ascii="Wingdings" w:hAnsi="Wingdings" w:hint="default"/>
+      </w:rPr>
+    </w:lvl>
+    <w:lvl w:ilvl="6" w:tplc="04090001" w:tentative="1">
+      <w:start w:val="1"/>
+      <w:numFmt w:val="bullet"/>
+      <w:lvlText w:val=""/>
+      <w:lvlJc w:val="left"/>
+      <w:pPr>
+        <w:ind w:left="5760" w:hanging="360"/>
+      </w:pPr>
+      <w:rPr>
+        <w:rFonts w:ascii="Symbol" w:hAnsi="Symbol" w:hint="default"/>
+      </w:rPr>
+    </w:lvl>
+    <w:lvl w:ilvl="7" w:tplc="04090003" w:tentative="1">
+      <w:start w:val="1"/>
+      <w:numFmt w:val="bullet"/>
+      <w:lvlText w:val="o"/>
+      <w:lvlJc w:val="left"/>
+      <w:pPr>
+        <w:ind w:left="6480" w:hanging="360"/>
+      </w:pPr>
+      <w:rPr>
+        <w:rFonts w:ascii="Courier New" w:hAnsi="Courier New" w:cs="Courier New" w:hint="default"/>
+      </w:rPr>
+    </w:lvl>
+    <w:lvl w:ilvl="8" w:tplc="04090005" w:tentative="1">
+      <w:start w:val="1"/>
+      <w:numFmt w:val="bullet"/>
+      <w:lvlText w:val=""/>
+      <w:lvlJc w:val="left"/>
+      <w:pPr>
+        <w:ind w:left="7200" w:hanging="360"/>
+      </w:pPr>
+      <w:rPr>
+        <w:rFonts w:ascii="Wingdings" w:hAnsi="Wingdings" w:hint="default"/>
+      </w:rPr>
+    </w:lvl>
+  </w:abstractNum>
+  <w:abstractNum w:abstractNumId="2">
     <w:nsid w:val="1E6E18A6"/>
     <w:multiLevelType w:val="hybridMultilevel"/>
     <w:tmpl w:val="8F2650C2"/>
@@ -451,7 +671,7 @@
       </w:rPr>
     </w:lvl>
   </w:abstractNum>
-  <w:abstractNum w:abstractNumId="1">
+  <w:abstractNum w:abstractNumId="3">
     <w:nsid w:val="38E31E9E"/>
     <w:multiLevelType w:val="hybridMultilevel"/>
     <w:tmpl w:val="8A14A4B8"/>
@@ -564,7 +784,7 @@
       </w:rPr>
     </w:lvl>
   </w:abstractNum>
-  <w:abstractNum w:abstractNumId="2">
+  <w:abstractNum w:abstractNumId="4">
     <w:nsid w:val="3AB438D3"/>
     <w:multiLevelType w:val="hybridMultilevel"/>
     <w:tmpl w:val="685AC00E"/>
@@ -677,7 +897,7 @@
       </w:rPr>
     </w:lvl>
   </w:abstractNum>
-  <w:abstractNum w:abstractNumId="3">
+  <w:abstractNum w:abstractNumId="5">
     <w:nsid w:val="52333586"/>
     <w:multiLevelType w:val="hybridMultilevel"/>
     <w:tmpl w:val="06621E08"/>
@@ -790,7 +1010,7 @@
       </w:rPr>
     </w:lvl>
   </w:abstractNum>
-  <w:abstractNum w:abstractNumId="4">
+  <w:abstractNum w:abstractNumId="6">
     <w:nsid w:val="6A963FD9"/>
     <w:multiLevelType w:val="hybridMultilevel"/>
     <w:tmpl w:val="325EA68E"/>
@@ -904,28 +1124,25 @@
     </w:lvl>
   </w:abstractNum>
   <w:num w:numId="1">
-    <w:abstractNumId w:val="0"/>
+    <w:abstractNumId w:val="2"/>
   </w:num>
   <w:num w:numId="2">
-    <w:abstractNumId w:val="2"/>
+    <w:abstractNumId w:val="4"/>
   </w:num>
   <w:num w:numId="3">
-    <w:abstractNumId w:val="4"/>
-    <w:lvlOverride w:ilvl="0"/>
-    <w:lvlOverride w:ilvl="1"/>
-    <w:lvlOverride w:ilvl="2"/>
-    <w:lvlOverride w:ilvl="3"/>
-    <w:lvlOverride w:ilvl="4"/>
-    <w:lvlOverride w:ilvl="5"/>
-    <w:lvlOverride w:ilvl="6"/>
-    <w:lvlOverride w:ilvl="7"/>
-    <w:lvlOverride w:ilvl="8"/>
+    <w:abstractNumId w:val="6"/>
   </w:num>
   <w:num w:numId="4">
+    <w:abstractNumId w:val="5"/>
+  </w:num>
+  <w:num w:numId="5">
     <w:abstractNumId w:val="3"/>
   </w:num>
-  <w:num w:numId="5">
+  <w:num w:numId="6">
     <w:abstractNumId w:val="1"/>
+  </w:num>
+  <w:num w:numId="7">
+    <w:abstractNumId w:val="0"/>
   </w:num>
 </w:numbering>
 </file>

</xml_diff>